<commit_message>
Saved the word document
</commit_message>
<xml_diff>
--- a/Explore Weather Trends - Project Submission - Miles Murphy.docx
+++ b/Explore Weather Trends - Project Submission - Miles Murphy.docx
@@ -1040,29 +1040,13 @@
         <w:t>2</w:t>
       </w:r>
       <w:r>
-        <w:t xml:space="preserve"> is not healthy for our world. However, many find it hard to comprehend or “see” </w:t>
-      </w:r>
-      <w:proofErr w:type="gramStart"/>
-      <w:r>
-        <w:t>on a daily basis</w:t>
-      </w:r>
-      <w:proofErr w:type="gramEnd"/>
-      <w:r>
-        <w:t xml:space="preserve">. </w:t>
+        <w:t xml:space="preserve"> is not healthy for our world. However, many find it hard to comprehend or “see” on a daily basis. </w:t>
       </w:r>
       <w:r>
         <w:t>To simplify some of these concepts</w:t>
       </w:r>
       <w:r>
-        <w:t xml:space="preserve">, </w:t>
-      </w:r>
-      <w:proofErr w:type="gramStart"/>
-      <w:r>
-        <w:t>let’s</w:t>
-      </w:r>
-      <w:proofErr w:type="gramEnd"/>
-      <w:r>
-        <w:t xml:space="preserve"> take a look at a</w:t>
+        <w:t>, let’s take a look at a</w:t>
       </w:r>
       <w:r>
         <w:t>lmost three</w:t>
@@ -1421,15 +1405,7 @@
       </w:r>
       <w:proofErr w:type="spellEnd"/>
       <w:r>
-        <w:t xml:space="preserve">. Subsequently, the data displayed below is based on the earliest possible continuous, uninterrupted data for each city. This means that the temperature timeframe is somewhat shortened, but still provides a 25-year moving average from 1875 to 2013. This period captures the majority of the first and </w:t>
-      </w:r>
-      <w:proofErr w:type="gramStart"/>
-      <w:r>
-        <w:t>all of</w:t>
-      </w:r>
-      <w:proofErr w:type="gramEnd"/>
-      <w:r>
-        <w:t xml:space="preserve"> the second industrial revolution and the consistent elevated temperature increase from the 1970s to today. D</w:t>
+        <w:t>. Subsequently, the data displayed below is based on the earliest possible continuous, uninterrupted data for each city. This means that the temperature timeframe is somewhat shortened, but still provides a 25-year moving average from 1875 to 2013. This period captures the majority of the first and all of the second industrial revolution and the consistent elevated temperature increase from the 1970s to today. D</w:t>
       </w:r>
       <w:r>
         <w:t xml:space="preserve">espite the </w:t>
@@ -1440,7 +1416,6 @@
       <w:r>
         <w:t xml:space="preserve">period, </w:t>
       </w:r>
-      <w:proofErr w:type="gramStart"/>
       <w:r>
         <w:t>it is clear that</w:t>
       </w:r>
@@ -1448,11 +1423,7 @@
         <w:t xml:space="preserve"> </w:t>
       </w:r>
       <w:r>
-        <w:t>there</w:t>
-      </w:r>
-      <w:proofErr w:type="gramEnd"/>
-      <w:r>
-        <w:t xml:space="preserve"> has been</w:t>
+        <w:t>there has been</w:t>
       </w:r>
       <w:r>
         <w:t xml:space="preserve"> an increase in average temperature of around 1</w:t>
@@ -1530,15 +1501,7 @@
         <w:t xml:space="preserve"> - </w:t>
       </w:r>
       <w:r>
-        <w:t xml:space="preserve">This figure displays the 25-Year Moving Averages for Rio De Janeiro, Tokyo, Edinburgh, Dublin, Raleigh, and the world from 1875-2013. </w:t>
-      </w:r>
-      <w:proofErr w:type="gramStart"/>
-      <w:r>
-        <w:t>All of</w:t>
-      </w:r>
-      <w:proofErr w:type="gramEnd"/>
-      <w:r>
-        <w:t xml:space="preserve"> these 5 cities have uninterrupted data from 1875 forward, so this is a somewhat shortened picture.</w:t>
+        <w:t>This figure displays the 25-Year Moving Averages for Rio De Janeiro, Tokyo, Edinburgh, Dublin, Raleigh, and the world from 1875-2013. All of these 5 cities have uninterrupted data from 1875 forward, so this is a somewhat shortened picture.</w:t>
       </w:r>
     </w:p>
     <w:p>
@@ -3233,12 +3196,10 @@
         <w:t xml:space="preserve">    SELECT </w:t>
       </w:r>
       <w:proofErr w:type="spellStart"/>
-      <w:proofErr w:type="gramStart"/>
       <w:r>
         <w:t>g.year</w:t>
       </w:r>
       <w:proofErr w:type="spellEnd"/>
-      <w:proofErr w:type="gramEnd"/>
       <w:r>
         <w:t xml:space="preserve"> as "Year", </w:t>
       </w:r>
@@ -3302,12 +3263,10 @@
         <w:t xml:space="preserve">    ON </w:t>
       </w:r>
       <w:proofErr w:type="spellStart"/>
-      <w:proofErr w:type="gramStart"/>
       <w:r>
         <w:t>c.year</w:t>
       </w:r>
       <w:proofErr w:type="spellEnd"/>
-      <w:proofErr w:type="gramEnd"/>
       <w:r>
         <w:t xml:space="preserve"> = </w:t>
       </w:r>
@@ -3335,12 +3294,10 @@
         <w:t xml:space="preserve">    ORDER BY </w:t>
       </w:r>
       <w:proofErr w:type="spellStart"/>
-      <w:proofErr w:type="gramStart"/>
       <w:r>
         <w:t>g.year</w:t>
       </w:r>
       <w:proofErr w:type="spellEnd"/>
-      <w:proofErr w:type="gramEnd"/>
     </w:p>
     <w:p>
       <w:pPr>
@@ -3368,12 +3325,10 @@
         <w:t xml:space="preserve">    SELECT </w:t>
       </w:r>
       <w:proofErr w:type="spellStart"/>
-      <w:proofErr w:type="gramStart"/>
       <w:r>
         <w:t>g.year</w:t>
       </w:r>
       <w:proofErr w:type="spellEnd"/>
-      <w:proofErr w:type="gramEnd"/>
       <w:r>
         <w:t xml:space="preserve"> as "Year", </w:t>
       </w:r>
@@ -3412,12 +3367,10 @@
         <w:t xml:space="preserve">    ORDER BY </w:t>
       </w:r>
       <w:proofErr w:type="spellStart"/>
-      <w:proofErr w:type="gramStart"/>
       <w:r>
         <w:t>g.year</w:t>
       </w:r>
       <w:proofErr w:type="spellEnd"/>
-      <w:proofErr w:type="gramEnd"/>
     </w:p>
     <w:p>
       <w:pPr>
@@ -3453,12 +3406,10 @@
         <w:t xml:space="preserve"> as "Raleigh Avg Temperatures", </w:t>
       </w:r>
       <w:proofErr w:type="spellStart"/>
-      <w:proofErr w:type="gramStart"/>
       <w:r>
         <w:t>c.year</w:t>
       </w:r>
       <w:proofErr w:type="spellEnd"/>
-      <w:proofErr w:type="gramEnd"/>
       <w:r>
         <w:t xml:space="preserve"> as "Year"</w:t>
       </w:r>
@@ -3498,12 +3449,10 @@
         <w:t xml:space="preserve">    ORDER BY </w:t>
       </w:r>
       <w:proofErr w:type="spellStart"/>
-      <w:proofErr w:type="gramStart"/>
       <w:r>
         <w:t>c.year</w:t>
       </w:r>
       <w:proofErr w:type="spellEnd"/>
-      <w:proofErr w:type="gramEnd"/>
     </w:p>
     <w:p>
       <w:pPr>
@@ -3539,12 +3488,10 @@
         <w:t xml:space="preserve"> as "Tokyo Avg Temperatures", </w:t>
       </w:r>
       <w:proofErr w:type="spellStart"/>
-      <w:proofErr w:type="gramStart"/>
       <w:r>
         <w:t>c.year</w:t>
       </w:r>
       <w:proofErr w:type="spellEnd"/>
-      <w:proofErr w:type="gramEnd"/>
       <w:r>
         <w:t xml:space="preserve"> as "Year"</w:t>
       </w:r>
@@ -3584,12 +3531,10 @@
         <w:t xml:space="preserve">    ORDER BY </w:t>
       </w:r>
       <w:proofErr w:type="spellStart"/>
-      <w:proofErr w:type="gramStart"/>
       <w:r>
         <w:t>c.year</w:t>
       </w:r>
       <w:proofErr w:type="spellEnd"/>
-      <w:proofErr w:type="gramEnd"/>
     </w:p>
     <w:p>
       <w:pPr>
@@ -3625,12 +3570,10 @@
         <w:t xml:space="preserve"> as "Dublin Avg Temperatures", </w:t>
       </w:r>
       <w:proofErr w:type="spellStart"/>
-      <w:proofErr w:type="gramStart"/>
       <w:r>
         <w:t>c.year</w:t>
       </w:r>
       <w:proofErr w:type="spellEnd"/>
-      <w:proofErr w:type="gramEnd"/>
       <w:r>
         <w:t xml:space="preserve"> as "Year"</w:t>
       </w:r>
@@ -3670,12 +3613,10 @@
         <w:t xml:space="preserve">    ORDER BY </w:t>
       </w:r>
       <w:proofErr w:type="spellStart"/>
-      <w:proofErr w:type="gramStart"/>
       <w:r>
         <w:t>c.year</w:t>
       </w:r>
       <w:proofErr w:type="spellEnd"/>
-      <w:proofErr w:type="gramEnd"/>
     </w:p>
     <w:p>
       <w:pPr>
@@ -3711,12 +3652,10 @@
         <w:t xml:space="preserve"> as "Rio de Janeiro Avg Temperatures", </w:t>
       </w:r>
       <w:proofErr w:type="spellStart"/>
-      <w:proofErr w:type="gramStart"/>
       <w:r>
         <w:t>c.year</w:t>
       </w:r>
       <w:proofErr w:type="spellEnd"/>
-      <w:proofErr w:type="gramEnd"/>
       <w:r>
         <w:t xml:space="preserve"> as "Year"</w:t>
       </w:r>
@@ -3764,12 +3703,10 @@
         <w:t xml:space="preserve">    ORDER BY </w:t>
       </w:r>
       <w:proofErr w:type="spellStart"/>
-      <w:proofErr w:type="gramStart"/>
       <w:r>
         <w:t>c.year</w:t>
       </w:r>
       <w:proofErr w:type="spellEnd"/>
-      <w:proofErr w:type="gramEnd"/>
     </w:p>
     <w:p>
       <w:pPr>
@@ -3805,12 +3742,10 @@
         <w:t xml:space="preserve"> as "Edinburgh Avg Temperatures", </w:t>
       </w:r>
       <w:proofErr w:type="spellStart"/>
-      <w:proofErr w:type="gramStart"/>
       <w:r>
         <w:t>c.year</w:t>
       </w:r>
       <w:proofErr w:type="spellEnd"/>
-      <w:proofErr w:type="gramEnd"/>
       <w:r>
         <w:t xml:space="preserve"> as "Year"</w:t>
       </w:r>
@@ -3850,12 +3785,10 @@
         <w:t xml:space="preserve">    ORDER BY </w:t>
       </w:r>
       <w:proofErr w:type="spellStart"/>
-      <w:proofErr w:type="gramStart"/>
       <w:r>
         <w:t>c.year</w:t>
       </w:r>
       <w:proofErr w:type="spellEnd"/>
-      <w:proofErr w:type="gramEnd"/>
     </w:p>
     <w:p>
       <w:pPr>
@@ -3868,23 +3801,7 @@
     <w:p>
       <w:r>
         <w:lastRenderedPageBreak/>
-        <w:t xml:space="preserve">The data was downloaded into CSV files and combined in Excel. I was uncertain which cities I wanted to use initially and subsequently selected for them all individually as I made decisions. Then the average temperature data was converted into a 25-year moving average, as I felt this was a reasonable period which to smooth the data over and evaluate any trends. It was only after I finished all the charts and most of my report that I learned most climate data utilizes a 30-year moving average. Needless to </w:t>
-      </w:r>
-      <w:proofErr w:type="gramStart"/>
-      <w:r>
-        <w:t>say</w:t>
-      </w:r>
-      <w:proofErr w:type="gramEnd"/>
-      <w:r>
-        <w:t xml:space="preserve"> I did not restart the project given the close proximity of each moving average. The moving average was calculated by utilizing the expressions “=</w:t>
-      </w:r>
-      <w:proofErr w:type="gramStart"/>
-      <w:r>
-        <w:t>AVERAGE(</w:t>
-      </w:r>
-      <w:proofErr w:type="gramEnd"/>
-      <w:r>
-        <w:t xml:space="preserve">G1:G25)” and then filled for each subsequent year to 2013 (G1 to G25 is just an example period). </w:t>
+        <w:t xml:space="preserve">The data was downloaded into CSV files and combined in Excel. I was uncertain which cities I wanted to use initially and subsequently selected for them all individually as I made decisions. Then the average temperature data was converted into a 25-year moving average, as I felt this was a reasonable period which to smooth the data over and evaluate any trends. It was only after I finished all the charts and most of my report that I learned most climate data utilizes a 30-year moving average. Needless to say I did not restart the project given the close proximity of each moving average. The moving average was calculated by utilizing the expressions “=AVERAGE(G1:G25)” and then filled for each subsequent year to 2013 (G1 to G25 is just an example period). </w:t>
       </w:r>
     </w:p>
     <w:p>

</xml_diff>